<commit_message>
Lab 5 mathcad checked
</commit_message>
<xml_diff>
--- a/Методички/ЛР_5_1_MCD.docx
+++ b/Методички/ЛР_5_1_MCD.docx
@@ -1,6 +1,6 @@
 
 <file path=word/document.xml><?xml version="1.0" encoding="utf-8"?>
-<w:document xmlns:wpc="http://schemas.microsoft.com/office/word/2010/wordprocessingCanvas" xmlns:cx="http://schemas.microsoft.com/office/drawing/2014/chartex" xmlns:mc="http://schemas.openxmlformats.org/markup-compatibility/2006" xmlns:o="urn:schemas-microsoft-com:office:office" xmlns:r="http://schemas.openxmlformats.org/officeDocument/2006/relationships" xmlns:m="http://schemas.openxmlformats.org/officeDocument/2006/math" xmlns:v="urn:schemas-microsoft-com:vml" xmlns:wp14="http://schemas.microsoft.com/office/word/2010/wordprocessingDrawing" xmlns:wp="http://schemas.openxmlformats.org/drawingml/2006/wordprocessingDrawing" xmlns:w10="urn:schemas-microsoft-com:office:word" xmlns:w="http://schemas.openxmlformats.org/wordprocessingml/2006/main" xmlns:w14="http://schemas.microsoft.com/office/word/2010/wordml" xmlns:w15="http://schemas.microsoft.com/office/word/2012/wordml" xmlns:w16se="http://schemas.microsoft.com/office/word/2015/wordml/symex" xmlns:wpg="http://schemas.microsoft.com/office/word/2010/wordprocessingGroup" xmlns:wpi="http://schemas.microsoft.com/office/word/2010/wordprocessingInk" xmlns:wne="http://schemas.microsoft.com/office/word/2006/wordml" xmlns:wps="http://schemas.microsoft.com/office/word/2010/wordprocessingShape" mc:Ignorable="w14 w15 w16se wp14">
+<w:document xmlns:wpc="http://schemas.microsoft.com/office/word/2010/wordprocessingCanvas" xmlns:cx="http://schemas.microsoft.com/office/drawing/2014/chartex" xmlns:cx1="http://schemas.microsoft.com/office/drawing/2015/9/8/chartex" xmlns:cx2="http://schemas.microsoft.com/office/drawing/2015/10/21/chartex" xmlns:cx3="http://schemas.microsoft.com/office/drawing/2016/5/9/chartex" xmlns:cx4="http://schemas.microsoft.com/office/drawing/2016/5/10/chartex" xmlns:cx5="http://schemas.microsoft.com/office/drawing/2016/5/11/chartex" xmlns:cx6="http://schemas.microsoft.com/office/drawing/2016/5/12/chartex" xmlns:cx7="http://schemas.microsoft.com/office/drawing/2016/5/13/chartex" xmlns:cx8="http://schemas.microsoft.com/office/drawing/2016/5/14/chartex" xmlns:mc="http://schemas.openxmlformats.org/markup-compatibility/2006" xmlns:aink="http://schemas.microsoft.com/office/drawing/2016/ink" xmlns:am3d="http://schemas.microsoft.com/office/drawing/2017/model3d" xmlns:o="urn:schemas-microsoft-com:office:office" xmlns:r="http://schemas.openxmlformats.org/officeDocument/2006/relationships" xmlns:m="http://schemas.openxmlformats.org/officeDocument/2006/math" xmlns:v="urn:schemas-microsoft-com:vml" xmlns:wp14="http://schemas.microsoft.com/office/word/2010/wordprocessingDrawing" xmlns:wp="http://schemas.openxmlformats.org/drawingml/2006/wordprocessingDrawing" xmlns:w10="urn:schemas-microsoft-com:office:word" xmlns:w="http://schemas.openxmlformats.org/wordprocessingml/2006/main" xmlns:w14="http://schemas.microsoft.com/office/word/2010/wordml" xmlns:w15="http://schemas.microsoft.com/office/word/2012/wordml" xmlns:w16cid="http://schemas.microsoft.com/office/word/2016/wordml/cid" xmlns:w16se="http://schemas.microsoft.com/office/word/2015/wordml/symex" xmlns:wpg="http://schemas.microsoft.com/office/word/2010/wordprocessingGroup" xmlns:wpi="http://schemas.microsoft.com/office/word/2010/wordprocessingInk" xmlns:wne="http://schemas.microsoft.com/office/word/2006/wordml" xmlns:wps="http://schemas.microsoft.com/office/word/2010/wordprocessingShape" mc:Ignorable="w14 w15 w16se w16cid wp14">
   <w:body>
     <w:p>
       <w:pPr>
@@ -42,8 +42,6 @@
         </w:rPr>
         <w:t>5</w:t>
       </w:r>
-      <w:bookmarkStart w:id="0" w:name="_GoBack"/>
-      <w:bookmarkEnd w:id="0"/>
       <w:r>
         <w:rPr>
           <w:rFonts w:ascii="Times New Roman" w:hAnsi="Times New Roman" w:cs="Times New Roman"/>
@@ -227,6 +225,8 @@
         </w:rPr>
         <w:t>.</w:t>
       </w:r>
+      <w:bookmarkStart w:id="0" w:name="_GoBack"/>
+      <w:bookmarkEnd w:id="0"/>
     </w:p>
     <w:p>
       <w:pPr>
@@ -382,7 +382,7 @@
           <w:sz w:val="28"/>
           <w:szCs w:val="28"/>
         </w:rPr>
-        <w:object w:dxaOrig="880" w:dyaOrig="360">
+        <w:object w:dxaOrig="880" w:dyaOrig="360" w14:anchorId="5F7C5801">
           <v:shapetype id="_x0000_t75" coordsize="21600,21600" o:spt="75" o:preferrelative="t" path="m@4@5l@4@11@9@11@9@5xe" filled="f" stroked="f">
             <v:stroke joinstyle="miter"/>
             <v:formulas>
@@ -402,10 +402,10 @@
             <v:path o:extrusionok="f" gradientshapeok="t" o:connecttype="rect"/>
             <o:lock v:ext="edit" aspectratio="t"/>
           </v:shapetype>
-          <v:shape id="_x0000_i1025" type="#_x0000_t75" style="width:44.45pt;height:18.15pt" o:ole="">
+          <v:shape id="_x0000_i1025" type="#_x0000_t75" style="width:44.35pt;height:17.85pt" o:ole="">
             <v:imagedata r:id="rId5" o:title=""/>
           </v:shape>
-          <o:OLEObject Type="Embed" ProgID="Equation.3" ShapeID="_x0000_i1025" DrawAspect="Content" ObjectID="_1610948374" r:id="rId6"/>
+          <o:OLEObject Type="Embed" ProgID="Equation.3" ShapeID="_x0000_i1025" DrawAspect="Content" ObjectID="_1712692776" r:id="rId6"/>
         </w:object>
       </w:r>
       <w:r>
@@ -423,11 +423,11 @@
           <w:sz w:val="28"/>
           <w:szCs w:val="28"/>
         </w:rPr>
-        <w:object w:dxaOrig="2680" w:dyaOrig="420">
-          <v:shape id="_x0000_i1026" type="#_x0000_t75" style="width:134.6pt;height:21.3pt" o:ole="">
+        <w:object w:dxaOrig="2680" w:dyaOrig="420" w14:anchorId="4049095C">
+          <v:shape id="_x0000_i1026" type="#_x0000_t75" style="width:134.8pt;height:21.3pt" o:ole="">
             <v:imagedata r:id="rId7" o:title=""/>
           </v:shape>
-          <o:OLEObject Type="Embed" ProgID="Equation.3" ShapeID="_x0000_i1026" DrawAspect="Content" ObjectID="_1610948375" r:id="rId8"/>
+          <o:OLEObject Type="Embed" ProgID="Equation.3" ShapeID="_x0000_i1026" DrawAspect="Content" ObjectID="_1712692777" r:id="rId8"/>
         </w:object>
       </w:r>
       <w:r>
@@ -653,11 +653,11 @@
         <w:rPr>
           <w:position w:val="-12"/>
         </w:rPr>
-        <w:object w:dxaOrig="2260" w:dyaOrig="420">
-          <v:shape id="_x0000_i1027" type="#_x0000_t75" style="width:113.3pt;height:21.3pt" o:ole="">
+        <w:object w:dxaOrig="2260" w:dyaOrig="420" w14:anchorId="4CF8F6F2">
+          <v:shape id="_x0000_i1027" type="#_x0000_t75" style="width:113.45pt;height:21.3pt" o:ole="">
             <v:imagedata r:id="rId9" o:title=""/>
           </v:shape>
-          <o:OLEObject Type="Embed" ProgID="Equation.3" ShapeID="_x0000_i1027" DrawAspect="Content" ObjectID="_1610948376" r:id="rId10"/>
+          <o:OLEObject Type="Embed" ProgID="Equation.3" ShapeID="_x0000_i1027" DrawAspect="Content" ObjectID="_1712692778" r:id="rId10"/>
         </w:object>
       </w:r>
       <w:r>
@@ -707,11 +707,11 @@
         <w:rPr>
           <w:position w:val="-12"/>
         </w:rPr>
-        <w:object w:dxaOrig="2299" w:dyaOrig="420">
-          <v:shape id="_x0000_i1028" type="#_x0000_t75" style="width:114.55pt;height:21.3pt" o:ole="">
+        <w:object w:dxaOrig="2299" w:dyaOrig="420" w14:anchorId="06268AAB">
+          <v:shape id="_x0000_i1028" type="#_x0000_t75" style="width:114.6pt;height:21.3pt" o:ole="">
             <v:imagedata r:id="rId11" o:title=""/>
           </v:shape>
-          <o:OLEObject Type="Embed" ProgID="Equation.3" ShapeID="_x0000_i1028" DrawAspect="Content" ObjectID="_1610948377" r:id="rId12"/>
+          <o:OLEObject Type="Embed" ProgID="Equation.3" ShapeID="_x0000_i1028" DrawAspect="Content" ObjectID="_1712692779" r:id="rId12"/>
         </w:object>
       </w:r>
       <w:r>
@@ -729,11 +729,11 @@
         <w:rPr>
           <w:position w:val="-4"/>
         </w:rPr>
-        <w:object w:dxaOrig="420" w:dyaOrig="340">
-          <v:shape id="_x0000_i1029" type="#_x0000_t75" style="width:21.3pt;height:17.55pt" o:ole="">
+        <w:object w:dxaOrig="420" w:dyaOrig="340" w14:anchorId="0FA2730D">
+          <v:shape id="_x0000_i1029" type="#_x0000_t75" style="width:21.3pt;height:17.3pt" o:ole="">
             <v:imagedata r:id="rId13" o:title=""/>
           </v:shape>
-          <o:OLEObject Type="Embed" ProgID="Equation.3" ShapeID="_x0000_i1029" DrawAspect="Content" ObjectID="_1610948378" r:id="rId14"/>
+          <o:OLEObject Type="Embed" ProgID="Equation.3" ShapeID="_x0000_i1029" DrawAspect="Content" ObjectID="_1712692780" r:id="rId14"/>
         </w:object>
       </w:r>
       <w:r>
@@ -764,11 +764,11 @@
         <w:rPr>
           <w:position w:val="-12"/>
         </w:rPr>
-        <w:object w:dxaOrig="2380" w:dyaOrig="420">
-          <v:shape id="_x0000_i1030" type="#_x0000_t75" style="width:119.6pt;height:21.3pt" o:ole="">
+        <w:object w:dxaOrig="2380" w:dyaOrig="420" w14:anchorId="662484A6">
+          <v:shape id="_x0000_i1030" type="#_x0000_t75" style="width:119.8pt;height:21.3pt" o:ole="">
             <v:imagedata r:id="rId15" o:title=""/>
           </v:shape>
-          <o:OLEObject Type="Embed" ProgID="Equation.3" ShapeID="_x0000_i1030" DrawAspect="Content" ObjectID="_1610948379" r:id="rId16"/>
+          <o:OLEObject Type="Embed" ProgID="Equation.3" ShapeID="_x0000_i1030" DrawAspect="Content" ObjectID="_1712692781" r:id="rId16"/>
         </w:object>
       </w:r>
       <w:r>
@@ -786,11 +786,11 @@
         <w:rPr>
           <w:position w:val="-4"/>
         </w:rPr>
-        <w:object w:dxaOrig="420" w:dyaOrig="340">
-          <v:shape id="_x0000_i1031" type="#_x0000_t75" style="width:21.3pt;height:17.55pt" o:ole="">
+        <w:object w:dxaOrig="420" w:dyaOrig="340" w14:anchorId="2201C6B9">
+          <v:shape id="_x0000_i1031" type="#_x0000_t75" style="width:21.3pt;height:17.3pt" o:ole="">
             <v:imagedata r:id="rId13" o:title=""/>
           </v:shape>
-          <o:OLEObject Type="Embed" ProgID="Equation.3" ShapeID="_x0000_i1031" DrawAspect="Content" ObjectID="_1610948380" r:id="rId17"/>
+          <o:OLEObject Type="Embed" ProgID="Equation.3" ShapeID="_x0000_i1031" DrawAspect="Content" ObjectID="_1712692782" r:id="rId17"/>
         </w:object>
       </w:r>
       <w:r>
@@ -976,11 +976,11 @@
         <w:rPr>
           <w:position w:val="-12"/>
         </w:rPr>
-        <w:object w:dxaOrig="2260" w:dyaOrig="420">
-          <v:shape id="_x0000_i1032" type="#_x0000_t75" style="width:113.3pt;height:21.3pt" o:ole="">
+        <w:object w:dxaOrig="2260" w:dyaOrig="420" w14:anchorId="393168B2">
+          <v:shape id="_x0000_i1032" type="#_x0000_t75" style="width:113.45pt;height:21.3pt" o:ole="">
             <v:imagedata r:id="rId9" o:title=""/>
           </v:shape>
-          <o:OLEObject Type="Embed" ProgID="Equation.3" ShapeID="_x0000_i1032" DrawAspect="Content" ObjectID="_1610948381" r:id="rId18"/>
+          <o:OLEObject Type="Embed" ProgID="Equation.3" ShapeID="_x0000_i1032" DrawAspect="Content" ObjectID="_1712692783" r:id="rId18"/>
         </w:object>
       </w:r>
       <w:r>
@@ -1030,11 +1030,11 @@
         <w:rPr>
           <w:position w:val="-12"/>
         </w:rPr>
-        <w:object w:dxaOrig="2299" w:dyaOrig="420">
-          <v:shape id="_x0000_i1033" type="#_x0000_t75" style="width:114.55pt;height:21.3pt" o:ole="">
+        <w:object w:dxaOrig="2299" w:dyaOrig="420" w14:anchorId="378A4510">
+          <v:shape id="_x0000_i1033" type="#_x0000_t75" style="width:114.6pt;height:21.3pt" o:ole="">
             <v:imagedata r:id="rId11" o:title=""/>
           </v:shape>
-          <o:OLEObject Type="Embed" ProgID="Equation.3" ShapeID="_x0000_i1033" DrawAspect="Content" ObjectID="_1610948382" r:id="rId19"/>
+          <o:OLEObject Type="Embed" ProgID="Equation.3" ShapeID="_x0000_i1033" DrawAspect="Content" ObjectID="_1712692784" r:id="rId19"/>
         </w:object>
       </w:r>
       <w:r>
@@ -1052,11 +1052,11 @@
         <w:rPr>
           <w:position w:val="-4"/>
         </w:rPr>
-        <w:object w:dxaOrig="420" w:dyaOrig="340">
-          <v:shape id="_x0000_i1034" type="#_x0000_t75" style="width:21.3pt;height:17.55pt" o:ole="">
+        <w:object w:dxaOrig="420" w:dyaOrig="340" w14:anchorId="4E884CD4">
+          <v:shape id="_x0000_i1034" type="#_x0000_t75" style="width:21.3pt;height:17.3pt" o:ole="">
             <v:imagedata r:id="rId13" o:title=""/>
           </v:shape>
-          <o:OLEObject Type="Embed" ProgID="Equation.3" ShapeID="_x0000_i1034" DrawAspect="Content" ObjectID="_1610948383" r:id="rId20"/>
+          <o:OLEObject Type="Embed" ProgID="Equation.3" ShapeID="_x0000_i1034" DrawAspect="Content" ObjectID="_1712692785" r:id="rId20"/>
         </w:object>
       </w:r>
       <w:r>
@@ -1087,11 +1087,11 @@
         <w:rPr>
           <w:position w:val="-12"/>
         </w:rPr>
-        <w:object w:dxaOrig="2380" w:dyaOrig="420">
-          <v:shape id="_x0000_i1035" type="#_x0000_t75" style="width:119.6pt;height:21.3pt" o:ole="">
+        <w:object w:dxaOrig="2380" w:dyaOrig="420" w14:anchorId="5DF84EEF">
+          <v:shape id="_x0000_i1035" type="#_x0000_t75" style="width:119.8pt;height:21.3pt" o:ole="">
             <v:imagedata r:id="rId15" o:title=""/>
           </v:shape>
-          <o:OLEObject Type="Embed" ProgID="Equation.3" ShapeID="_x0000_i1035" DrawAspect="Content" ObjectID="_1610948384" r:id="rId21"/>
+          <o:OLEObject Type="Embed" ProgID="Equation.3" ShapeID="_x0000_i1035" DrawAspect="Content" ObjectID="_1712692786" r:id="rId21"/>
         </w:object>
       </w:r>
       <w:r>
@@ -1109,11 +1109,11 @@
         <w:rPr>
           <w:position w:val="-4"/>
         </w:rPr>
-        <w:object w:dxaOrig="420" w:dyaOrig="340">
-          <v:shape id="_x0000_i1036" type="#_x0000_t75" style="width:21.3pt;height:17.55pt" o:ole="">
+        <w:object w:dxaOrig="420" w:dyaOrig="340" w14:anchorId="19F91293">
+          <v:shape id="_x0000_i1036" type="#_x0000_t75" style="width:21.3pt;height:17.3pt" o:ole="">
             <v:imagedata r:id="rId13" o:title=""/>
           </v:shape>
-          <o:OLEObject Type="Embed" ProgID="Equation.3" ShapeID="_x0000_i1036" DrawAspect="Content" ObjectID="_1610948385" r:id="rId22"/>
+          <o:OLEObject Type="Embed" ProgID="Equation.3" ShapeID="_x0000_i1036" DrawAspect="Content" ObjectID="_1712692787" r:id="rId22"/>
         </w:object>
       </w:r>
       <w:r>
@@ -1194,7 +1194,7 @@
         <mc:AlternateContent>
           <mc:Choice Requires="wps">
             <w:drawing>
-              <wp:anchor distT="0" distB="0" distL="114300" distR="114300" simplePos="0" relativeHeight="251663360" behindDoc="0" locked="0" layoutInCell="1" allowOverlap="1">
+              <wp:anchor distT="0" distB="0" distL="114300" distR="114300" simplePos="0" relativeHeight="251663360" behindDoc="0" locked="0" layoutInCell="1" allowOverlap="1" wp14:anchorId="034A4C86" wp14:editId="54667038">
                 <wp:simplePos x="0" y="0"/>
                 <wp:positionH relativeFrom="column">
                   <wp:posOffset>1243330</wp:posOffset>
@@ -1286,7 +1286,7 @@
               </wp:anchor>
             </w:drawing>
           </mc:Choice>
-          <mc:Fallback xmlns:cx2="http://schemas.microsoft.com/office/drawing/2015/10/21/chartex" xmlns:cx1="http://schemas.microsoft.com/office/drawing/2015/9/8/chartex">
+          <mc:Fallback>
             <w:pict>
               <v:shape w14:anchorId="5DBD971A" id="Полилиния 62" o:spid="_x0000_s1026" style="position:absolute;margin-left:97.9pt;margin-top:61pt;width:75.75pt;height:45.75pt;z-index:251663360;visibility:visible;mso-wrap-style:square;mso-width-percent:0;mso-height-percent:0;mso-wrap-distance-left:9pt;mso-wrap-distance-top:0;mso-wrap-distance-right:9pt;mso-wrap-distance-bottom:0;mso-position-horizontal:absolute;mso-position-horizontal-relative:text;mso-position-vertical:absolute;mso-position-vertical-relative:text;mso-width-percent:0;mso-height-percent:0;mso-width-relative:margin;mso-height-relative:margin;v-text-anchor:middle" coordsize="1343025,819150" o:gfxdata="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" path="m1343025,819150l,e" filled="f" strokecolor="black [3213]" strokeweight="1.25pt">
                 <v:path arrowok="t" o:connecttype="custom" o:connectlocs="962025,581025;0,0" o:connectangles="0,0"/>
@@ -1306,7 +1306,7 @@
         <mc:AlternateContent>
           <mc:Choice Requires="wpc">
             <w:drawing>
-              <wp:inline distT="0" distB="0" distL="0" distR="0">
+              <wp:inline distT="0" distB="0" distL="0" distR="0" wp14:anchorId="78EBEF61" wp14:editId="0E4B67AF">
                 <wp:extent cx="5486400" cy="3200400"/>
                 <wp:effectExtent l="0" t="0" r="0" b="0"/>
                 <wp:docPr id="49" name="Полотно 49"/>
@@ -3983,7 +3983,7 @@
           </mc:Choice>
           <mc:Fallback>
             <w:pict>
-              <v:group id="Полотно 49" o:spid="_x0000_s1026" editas="canvas" style="width:6in;height:252pt;mso-position-horizontal-relative:char;mso-position-vertical-relative:line" coordsize="54864,32004" o:gfxdata="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">
+              <v:group w14:anchorId="78EBEF61" id="Полотно 49" o:spid="_x0000_s1026" editas="canvas" style="width:6in;height:252pt;mso-position-horizontal-relative:char;mso-position-vertical-relative:line" coordsize="54864,32004" o:gfxdata="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">
                 <v:shape id="_x0000_s1027" type="#_x0000_t75" style="position:absolute;width:54864;height:32004;visibility:visible;mso-wrap-style:square">
                   <v:fill o:detectmouseclick="t"/>
                   <v:path o:connecttype="none"/>
@@ -4925,11 +4925,11 @@
         <w:t xml:space="preserve">      </w:t>
       </w:r>
       <w:r>
-        <w:object w:dxaOrig="4420" w:dyaOrig="460">
-          <v:shape id="_x0000_i1037" type="#_x0000_t75" style="width:220.4pt;height:23.15pt" o:ole="">
+        <w:object w:dxaOrig="4420" w:dyaOrig="460" w14:anchorId="7DD55965">
+          <v:shape id="_x0000_i1037" type="#_x0000_t75" style="width:220.6pt;height:23.05pt" o:ole="">
             <v:imagedata r:id="rId23" o:title=""/>
           </v:shape>
-          <o:OLEObject Type="Embed" ProgID="Equation.3" ShapeID="_x0000_i1037" DrawAspect="Content" ObjectID="_1610948386" r:id="rId24"/>
+          <o:OLEObject Type="Embed" ProgID="Equation.3" ShapeID="_x0000_i1037" DrawAspect="Content" ObjectID="_1712692788" r:id="rId24"/>
         </w:object>
       </w:r>
       <w:r>
@@ -4963,11 +4963,11 @@
         <w:rPr>
           <w:position w:val="-4"/>
         </w:rPr>
-        <w:object w:dxaOrig="260" w:dyaOrig="279">
-          <v:shape id="_x0000_i1038" type="#_x0000_t75" style="width:12.5pt;height:14.4pt" o:ole="">
+        <w:object w:dxaOrig="260" w:dyaOrig="279" w14:anchorId="7CD37A10">
+          <v:shape id="_x0000_i1038" type="#_x0000_t75" style="width:12.65pt;height:14.4pt" o:ole="">
             <v:imagedata r:id="rId25" o:title=""/>
           </v:shape>
-          <o:OLEObject Type="Embed" ProgID="Equation.3" ShapeID="_x0000_i1038" DrawAspect="Content" ObjectID="_1610948387" r:id="rId26"/>
+          <o:OLEObject Type="Embed" ProgID="Equation.3" ShapeID="_x0000_i1038" DrawAspect="Content" ObjectID="_1712692789" r:id="rId26"/>
         </w:object>
       </w:r>
     </w:p>
@@ -4994,11 +4994,11 @@
         <w:t xml:space="preserve">    </w:t>
       </w:r>
       <w:r>
-        <w:object w:dxaOrig="3700" w:dyaOrig="380">
-          <v:shape id="_x0000_i1039" type="#_x0000_t75" style="width:184.7pt;height:18.8pt" o:ole="">
+        <w:object w:dxaOrig="3700" w:dyaOrig="380" w14:anchorId="57FEBA1D">
+          <v:shape id="_x0000_i1039" type="#_x0000_t75" style="width:184.9pt;height:19pt" o:ole="">
             <v:imagedata r:id="rId27" o:title=""/>
           </v:shape>
-          <o:OLEObject Type="Embed" ProgID="Equation.3" ShapeID="_x0000_i1039" DrawAspect="Content" ObjectID="_1610948388" r:id="rId28"/>
+          <o:OLEObject Type="Embed" ProgID="Equation.3" ShapeID="_x0000_i1039" DrawAspect="Content" ObjectID="_1712692790" r:id="rId28"/>
         </w:object>
       </w:r>
       <w:r>
@@ -5039,7 +5039,7 @@
           <w:lang w:eastAsia="ru-RU"/>
         </w:rPr>
         <w:drawing>
-          <wp:inline distT="0" distB="0" distL="0" distR="0" wp14:anchorId="7558CA2B" wp14:editId="6A50D10C">
+          <wp:inline distT="0" distB="0" distL="0" distR="0" wp14:anchorId="6236BF94" wp14:editId="696070D2">
             <wp:extent cx="2165230" cy="2254434"/>
             <wp:effectExtent l="0" t="0" r="6985" b="0"/>
             <wp:docPr id="14" name="Рисунок 14"/>
@@ -5100,13 +5100,15 @@
           <w:rFonts w:ascii="Times New Roman" w:hAnsi="Times New Roman" w:cs="Times New Roman"/>
           <w:sz w:val="28"/>
           <w:szCs w:val="28"/>
-        </w:rPr>
-      </w:pPr>
-      <w:r>
-        <w:rPr>
-          <w:rFonts w:ascii="Times New Roman" w:hAnsi="Times New Roman" w:cs="Times New Roman"/>
-          <w:sz w:val="28"/>
-          <w:szCs w:val="28"/>
+          <w:highlight w:val="yellow"/>
+        </w:rPr>
+      </w:pPr>
+      <w:r>
+        <w:rPr>
+          <w:rFonts w:ascii="Times New Roman" w:hAnsi="Times New Roman" w:cs="Times New Roman"/>
+          <w:sz w:val="28"/>
+          <w:szCs w:val="28"/>
+          <w:highlight w:val="yellow"/>
         </w:rPr>
         <w:t xml:space="preserve">Отобразить изображение в области окна </w:t>
       </w:r>
@@ -5116,6 +5118,7 @@
           <w:rFonts w:ascii="Times New Roman" w:hAnsi="Times New Roman" w:cs="Times New Roman"/>
           <w:sz w:val="28"/>
           <w:szCs w:val="28"/>
+          <w:highlight w:val="yellow"/>
         </w:rPr>
         <w:t>Windows</w:t>
       </w:r>
@@ -5125,16 +5128,9 @@
           <w:rFonts w:ascii="Times New Roman" w:hAnsi="Times New Roman" w:cs="Times New Roman"/>
           <w:sz w:val="28"/>
           <w:szCs w:val="28"/>
-        </w:rPr>
-        <w:t xml:space="preserve"> </w:t>
-      </w:r>
-      <w:r>
-        <w:rPr>
-          <w:rFonts w:ascii="Times New Roman" w:hAnsi="Times New Roman" w:cs="Times New Roman"/>
-          <w:sz w:val="28"/>
-          <w:szCs w:val="28"/>
-        </w:rPr>
-        <w:t>размером:</w:t>
+          <w:highlight w:val="yellow"/>
+        </w:rPr>
+        <w:t xml:space="preserve"> размером:</w:t>
       </w:r>
     </w:p>
     <w:p>
@@ -5150,13 +5146,15 @@
           <w:rFonts w:ascii="Times New Roman" w:hAnsi="Times New Roman" w:cs="Times New Roman"/>
           <w:sz w:val="28"/>
           <w:szCs w:val="28"/>
-        </w:rPr>
-      </w:pPr>
-      <w:r>
-        <w:rPr>
-          <w:rFonts w:ascii="Times New Roman" w:hAnsi="Times New Roman" w:cs="Times New Roman"/>
-          <w:sz w:val="28"/>
-          <w:szCs w:val="28"/>
+          <w:highlight w:val="yellow"/>
+        </w:rPr>
+      </w:pPr>
+      <w:r>
+        <w:rPr>
+          <w:rFonts w:ascii="Times New Roman" w:hAnsi="Times New Roman" w:cs="Times New Roman"/>
+          <w:sz w:val="28"/>
+          <w:szCs w:val="28"/>
+          <w:highlight w:val="yellow"/>
         </w:rPr>
         <w:t xml:space="preserve">координата левого верхнего угла области отображения </w:t>
       </w:r>
@@ -5173,6 +5171,7 @@
           <w:rFonts w:ascii="Times New Roman" w:hAnsi="Times New Roman" w:cs="Times New Roman"/>
           <w:sz w:val="28"/>
           <w:szCs w:val="28"/>
+          <w:highlight w:val="yellow"/>
         </w:rPr>
       </w:pPr>
       <w:r>
@@ -5181,6 +5180,7 @@
           <w:bCs/>
           <w:sz w:val="28"/>
           <w:szCs w:val="28"/>
+          <w:highlight w:val="yellow"/>
         </w:rPr>
         <w:lastRenderedPageBreak/>
         <w:t>(x, y) = (100, 200);</w:t>
@@ -5199,13 +5199,15 @@
           <w:rFonts w:ascii="Times New Roman" w:hAnsi="Times New Roman" w:cs="Times New Roman"/>
           <w:sz w:val="28"/>
           <w:szCs w:val="28"/>
-        </w:rPr>
-      </w:pPr>
-      <w:r>
-        <w:rPr>
-          <w:rFonts w:ascii="Times New Roman" w:hAnsi="Times New Roman" w:cs="Times New Roman"/>
-          <w:sz w:val="28"/>
-          <w:szCs w:val="28"/>
+          <w:highlight w:val="yellow"/>
+        </w:rPr>
+      </w:pPr>
+      <w:r>
+        <w:rPr>
+          <w:rFonts w:ascii="Times New Roman" w:hAnsi="Times New Roman" w:cs="Times New Roman"/>
+          <w:sz w:val="28"/>
+          <w:szCs w:val="28"/>
+          <w:highlight w:val="yellow"/>
         </w:rPr>
         <w:t xml:space="preserve">координата правого нижнего угла области отображения </w:t>
       </w:r>
@@ -5222,6 +5224,7 @@
           <w:rFonts w:ascii="Times New Roman" w:hAnsi="Times New Roman" w:cs="Times New Roman"/>
           <w:sz w:val="28"/>
           <w:szCs w:val="28"/>
+          <w:highlight w:val="yellow"/>
         </w:rPr>
       </w:pPr>
       <w:r>
@@ -5230,6 +5233,7 @@
           <w:bCs/>
           <w:sz w:val="28"/>
           <w:szCs w:val="28"/>
+          <w:highlight w:val="yellow"/>
         </w:rPr>
         <w:t>(x, y) = (800, 900);</w:t>
       </w:r>
@@ -5257,7 +5261,7 @@
 </file>
 
 <file path=word/numbering.xml><?xml version="1.0" encoding="utf-8"?>
-<w:numbering xmlns:wpc="http://schemas.microsoft.com/office/word/2010/wordprocessingCanvas" xmlns:cx="http://schemas.microsoft.com/office/drawing/2014/chartex" xmlns:mc="http://schemas.openxmlformats.org/markup-compatibility/2006" xmlns:o="urn:schemas-microsoft-com:office:office" xmlns:r="http://schemas.openxmlformats.org/officeDocument/2006/relationships" xmlns:m="http://schemas.openxmlformats.org/officeDocument/2006/math" xmlns:v="urn:schemas-microsoft-com:vml" xmlns:wp14="http://schemas.microsoft.com/office/word/2010/wordprocessingDrawing" xmlns:wp="http://schemas.openxmlformats.org/drawingml/2006/wordprocessingDrawing" xmlns:w10="urn:schemas-microsoft-com:office:word" xmlns:w="http://schemas.openxmlformats.org/wordprocessingml/2006/main" xmlns:w14="http://schemas.microsoft.com/office/word/2010/wordml" xmlns:w15="http://schemas.microsoft.com/office/word/2012/wordml" xmlns:w16se="http://schemas.microsoft.com/office/word/2015/wordml/symex" xmlns:wpg="http://schemas.microsoft.com/office/word/2010/wordprocessingGroup" xmlns:wpi="http://schemas.microsoft.com/office/word/2010/wordprocessingInk" xmlns:wne="http://schemas.microsoft.com/office/word/2006/wordml" xmlns:wps="http://schemas.microsoft.com/office/word/2010/wordprocessingShape" mc:Ignorable="w14 w15 w16se wp14">
+<w:numbering xmlns:wpc="http://schemas.microsoft.com/office/word/2010/wordprocessingCanvas" xmlns:cx="http://schemas.microsoft.com/office/drawing/2014/chartex" xmlns:cx1="http://schemas.microsoft.com/office/drawing/2015/9/8/chartex" xmlns:cx2="http://schemas.microsoft.com/office/drawing/2015/10/21/chartex" xmlns:cx3="http://schemas.microsoft.com/office/drawing/2016/5/9/chartex" xmlns:cx4="http://schemas.microsoft.com/office/drawing/2016/5/10/chartex" xmlns:cx5="http://schemas.microsoft.com/office/drawing/2016/5/11/chartex" xmlns:cx6="http://schemas.microsoft.com/office/drawing/2016/5/12/chartex" xmlns:cx7="http://schemas.microsoft.com/office/drawing/2016/5/13/chartex" xmlns:cx8="http://schemas.microsoft.com/office/drawing/2016/5/14/chartex" xmlns:mc="http://schemas.openxmlformats.org/markup-compatibility/2006" xmlns:aink="http://schemas.microsoft.com/office/drawing/2016/ink" xmlns:am3d="http://schemas.microsoft.com/office/drawing/2017/model3d" xmlns:o="urn:schemas-microsoft-com:office:office" xmlns:r="http://schemas.openxmlformats.org/officeDocument/2006/relationships" xmlns:m="http://schemas.openxmlformats.org/officeDocument/2006/math" xmlns:v="urn:schemas-microsoft-com:vml" xmlns:wp14="http://schemas.microsoft.com/office/word/2010/wordprocessingDrawing" xmlns:wp="http://schemas.openxmlformats.org/drawingml/2006/wordprocessingDrawing" xmlns:w10="urn:schemas-microsoft-com:office:word" xmlns:w="http://schemas.openxmlformats.org/wordprocessingml/2006/main" xmlns:w14="http://schemas.microsoft.com/office/word/2010/wordml" xmlns:w15="http://schemas.microsoft.com/office/word/2012/wordml" xmlns:w16cid="http://schemas.microsoft.com/office/word/2016/wordml/cid" xmlns:w16se="http://schemas.microsoft.com/office/word/2015/wordml/symex" xmlns:wpg="http://schemas.microsoft.com/office/word/2010/wordprocessingGroup" xmlns:wpi="http://schemas.microsoft.com/office/word/2010/wordprocessingInk" xmlns:wne="http://schemas.microsoft.com/office/word/2006/wordml" xmlns:wps="http://schemas.microsoft.com/office/word/2010/wordprocessingShape" mc:Ignorable="w14 w15 w16se w16cid wp14">
   <w:abstractNum w:abstractNumId="0" w15:restartNumberingAfterBreak="0">
     <w:nsid w:val="084E48FE"/>
     <w:multiLevelType w:val="hybridMultilevel"/>
@@ -6573,7 +6577,7 @@
 </file>
 
 <file path=word/styles.xml><?xml version="1.0" encoding="utf-8"?>
-<w:styles xmlns:mc="http://schemas.openxmlformats.org/markup-compatibility/2006" xmlns:r="http://schemas.openxmlformats.org/officeDocument/2006/relationships" xmlns:w="http://schemas.openxmlformats.org/wordprocessingml/2006/main" xmlns:w14="http://schemas.microsoft.com/office/word/2010/wordml" xmlns:w15="http://schemas.microsoft.com/office/word/2012/wordml" xmlns:w16se="http://schemas.microsoft.com/office/word/2015/wordml/symex" mc:Ignorable="w14 w15 w16se">
+<w:styles xmlns:mc="http://schemas.openxmlformats.org/markup-compatibility/2006" xmlns:r="http://schemas.openxmlformats.org/officeDocument/2006/relationships" xmlns:w="http://schemas.openxmlformats.org/wordprocessingml/2006/main" xmlns:w14="http://schemas.microsoft.com/office/word/2010/wordml" xmlns:w15="http://schemas.microsoft.com/office/word/2012/wordml" xmlns:w16cid="http://schemas.microsoft.com/office/word/2016/wordml/cid" xmlns:w16se="http://schemas.microsoft.com/office/word/2015/wordml/symex" mc:Ignorable="w14 w15 w16se w16cid">
   <w:docDefaults>
     <w:rPrDefault>
       <w:rPr>
@@ -6589,7 +6593,7 @@
       </w:pPr>
     </w:pPrDefault>
   </w:docDefaults>
-  <w:latentStyles w:defLockedState="0" w:defUIPriority="99" w:defSemiHidden="0" w:defUnhideWhenUsed="0" w:defQFormat="0" w:count="371">
+  <w:latentStyles w:defLockedState="0" w:defUIPriority="99" w:defSemiHidden="0" w:defUnhideWhenUsed="0" w:defQFormat="0" w:count="377">
     <w:lsdException w:name="Normal" w:uiPriority="0" w:qFormat="1"/>
     <w:lsdException w:name="heading 1" w:uiPriority="9" w:qFormat="1"/>
     <w:lsdException w:name="heading 2" w:semiHidden="1" w:uiPriority="9" w:unhideWhenUsed="1" w:qFormat="1"/>
@@ -6737,11 +6741,8 @@
     <w:lsdException w:name="Table 3D effects 3" w:semiHidden="1" w:unhideWhenUsed="1"/>
     <w:lsdException w:name="Table Contemporary" w:semiHidden="1" w:unhideWhenUsed="1"/>
     <w:lsdException w:name="Table Elegant" w:semiHidden="1" w:unhideWhenUsed="1"/>
-    <w:lsdException w:name="Table Professional" w:semiHidden="1" w:unhideWhenUsed="1"/>
     <w:lsdException w:name="Table Subtle 1" w:semiHidden="1" w:unhideWhenUsed="1"/>
     <w:lsdException w:name="Table Subtle 2" w:semiHidden="1" w:unhideWhenUsed="1"/>
-    <w:lsdException w:name="Table Web 1" w:semiHidden="1" w:unhideWhenUsed="1"/>
-    <w:lsdException w:name="Table Web 2" w:semiHidden="1" w:unhideWhenUsed="1"/>
     <w:lsdException w:name="Table Web 3" w:semiHidden="1" w:unhideWhenUsed="1"/>
     <w:lsdException w:name="Balloon Text" w:semiHidden="1" w:unhideWhenUsed="1"/>
     <w:lsdException w:name="Table Grid" w:uiPriority="59"/>
@@ -6961,6 +6962,12 @@
     <w:lsdException w:name="List Table 5 Dark Accent 6" w:uiPriority="50"/>
     <w:lsdException w:name="List Table 6 Colorful Accent 6" w:uiPriority="51"/>
     <w:lsdException w:name="List Table 7 Colorful Accent 6" w:uiPriority="52"/>
+    <w:lsdException w:name="Mention" w:semiHidden="1" w:unhideWhenUsed="1"/>
+    <w:lsdException w:name="Smart Hyperlink" w:semiHidden="1" w:unhideWhenUsed="1"/>
+    <w:lsdException w:name="Hashtag" w:semiHidden="1" w:unhideWhenUsed="1"/>
+    <w:lsdException w:name="Unresolved Mention" w:semiHidden="1" w:unhideWhenUsed="1"/>
+    <w:lsdException w:name="Smart Link" w:semiHidden="1" w:unhideWhenUsed="1"/>
+    <w:lsdException w:name="Smart Link Error" w:semiHidden="1" w:unhideWhenUsed="1"/>
   </w:latentStyles>
   <w:style w:type="paragraph" w:default="1" w:styleId="a">
     <w:name w:val="Normal"/>

</xml_diff>